<commit_message>
final (hopefully) text edit
</commit_message>
<xml_diff>
--- a/PROJECTNOTES/CONTENT.docx
+++ b/PROJECTNOTES/CONTENT.docx
@@ -85,6 +85,9 @@
         <w:t xml:space="preserve">project, I showcase how tools such as </w:t>
       </w:r>
       <w:r>
+        <w:t xml:space="preserve">the </w:t>
+      </w:r>
+      <w:r>
         <w:t>Google Maps JavaScript API</w:t>
       </w:r>
       <w:r>
@@ -115,7 +118,10 @@
     <w:p/>
     <w:p>
       <w:r>
-        <w:t>Recent Earthquakes in the United States:</w:t>
+        <w:t>30 Days of</w:t>
+      </w:r>
+      <w:r>
+        <w:t xml:space="preserve"> Earthquakes in the United States:</w:t>
       </w:r>
     </w:p>
     <w:p/>
@@ -338,19 +344,22 @@
         <w:t xml:space="preserve">regional data for </w:t>
       </w:r>
       <w:r>
-        <w:t>San Francisco, Los Angeles, New York</w:t>
+        <w:t xml:space="preserve">San Francisco, Los Angeles, </w:t>
+      </w:r>
+      <w:r>
+        <w:t xml:space="preserve">and </w:t>
+      </w:r>
+      <w:r>
+        <w:t>New York</w:t>
       </w:r>
       <w:r>
         <w:t>, among other cities</w:t>
       </w:r>
       <w:r>
-        <w:t>.</w:t>
-      </w:r>
-      <w:r>
-        <w:t xml:space="preserve"> In addition, this demo illustrates how the current </w:t>
-      </w:r>
-      <w:r>
-        <w:t xml:space="preserve">version of each </w:t>
+        <w:t xml:space="preserve">. In addition, this demo illustrates how </w:t>
+      </w:r>
+      <w:r>
+        <w:t xml:space="preserve">each </w:t>
       </w:r>
       <w:r>
         <w:t xml:space="preserve">city would be impacted by a </w:t>
@@ -442,7 +451,13 @@
     </w:p>
     <w:p>
       <w:r>
-        <w:t xml:space="preserve">Thank you for viewing my demo! Please let me know if you have any question or concerns. I really enjoyed working using CesiumJS to create this demo. </w:t>
+        <w:t>Thank you for viewing my demo</w:t>
+      </w:r>
+      <w:r>
+        <w:t xml:space="preserve">. </w:t>
+      </w:r>
+      <w:r>
+        <w:t xml:space="preserve">Please let me know if you have any question or concerns. I really enjoyed working using CesiumJS to create this demo. </w:t>
       </w:r>
       <w:r>
         <w:t>There are a few more things that I would love to implement in the near future (see TODO in repository).</w:t>
@@ -452,19 +467,33 @@
     <w:p/>
     <w:p>
       <w:r>
-        <w:t xml:space="preserve">  &lt;h1&gt;Thank you for viewing my demo! Please let me know if you have any question or concerns. I really enjoyed using CesiumJS to create this demo! The CesiumJS library has so much interesting </w:t>
-      </w:r>
-      <w:r>
-        <w:t>functionality</w:t>
-      </w:r>
-      <w:r>
-        <w:t xml:space="preserve"> that I hope to keep exploring. There are a few more things that I would love to implement</w:t>
+        <w:t xml:space="preserve">  &lt;h1&gt;Thank you for viewing my demo! Please let me know if you have any question or concerns. I really enjoyed using CesiumJS to create this demo</w:t>
+      </w:r>
+      <w:r>
+        <w:t>.</w:t>
+      </w:r>
+      <w:r>
+        <w:t xml:space="preserve"> The CesiumJS library has so much interesting functionality that I hope to keep exploring. There are a few more things that I would love to implement</w:t>
       </w:r>
       <w:r>
         <w:t xml:space="preserve"> into this project</w:t>
       </w:r>
       <w:r>
-        <w:t xml:space="preserve"> in the near future (see TODO in repository).&lt;/h1&gt;</w:t>
+        <w:t xml:space="preserve"> in the near future (see TODO</w:t>
+      </w:r>
+      <w:r>
+        <w:t xml:space="preserve"> items</w:t>
+      </w:r>
+      <w:r>
+        <w:t xml:space="preserve"> in repository</w:t>
+      </w:r>
+      <w:proofErr w:type="gramStart"/>
+      <w:r>
+        <w:t>).&lt;</w:t>
+      </w:r>
+      <w:proofErr w:type="gramEnd"/>
+      <w:r>
+        <w:t>/h1&gt;</w:t>
       </w:r>
     </w:p>
     <w:sectPr>

</xml_diff>